<commit_message>
Preguntas parciales al sprint  Uno
</commit_message>
<xml_diff>
--- a/Sprin1_Zulu.docx
+++ b/Sprin1_Zulu.docx
@@ -772,8 +772,9 @@
           <w:szCs w:val="24"/>
           <w:lang w:val="es-MX"/>
         </w:rPr>
-        <w:t>Efraín</w:t>
-      </w:r>
+        <w:t xml:space="preserve">Efraín </w:t>
+      </w:r>
+      <w:proofErr w:type="spellStart"/>
       <w:r>
         <w:rPr>
           <w:rFonts w:ascii="Times New Roman" w:hAnsi="Times New Roman" w:cs="Times New Roman"/>
@@ -783,10 +784,167 @@
           <w:szCs w:val="24"/>
           <w:lang w:val="es-MX"/>
         </w:rPr>
-        <w:t xml:space="preserve"> </w:t>
-      </w:r>
-      <w:proofErr w:type="spellStart"/>
-      <w:r>
+        <w:t>solorzano</w:t>
+      </w:r>
+      <w:proofErr w:type="spellEnd"/>
+      <w:r>
+        <w:rPr>
+          <w:rFonts w:ascii="Times New Roman" w:hAnsi="Times New Roman" w:cs="Times New Roman"/>
+          <w:sz w:val="24"/>
+          <w:szCs w:val="24"/>
+          <w:lang w:val="es-MX"/>
+        </w:rPr>
+        <w:t xml:space="preserve">, </w:t>
+      </w:r>
+    </w:p>
+    <w:p>
+      <w:pPr>
+        <w:pStyle w:val="Prrafodelista"/>
+        <w:numPr>
+          <w:ilvl w:val="0"/>
+          <w:numId w:val="3"/>
+        </w:numPr>
+        <w:ind w:left="2124"/>
+        <w:rPr>
+          <w:rFonts w:ascii="Times New Roman" w:hAnsi="Times New Roman" w:cs="Times New Roman"/>
+          <w:sz w:val="24"/>
+          <w:szCs w:val="24"/>
+          <w:lang w:val="es-MX"/>
+        </w:rPr>
+      </w:pPr>
+      <w:r>
+        <w:rPr>
+          <w:rFonts w:ascii="Times New Roman" w:hAnsi="Times New Roman" w:cs="Times New Roman"/>
+          <w:sz w:val="24"/>
+          <w:szCs w:val="24"/>
+          <w:lang w:val="es-MX"/>
+        </w:rPr>
+        <w:t>C.C. 1144046696</w:t>
+      </w:r>
+    </w:p>
+    <w:p>
+      <w:pPr>
+        <w:pStyle w:val="Prrafodelista"/>
+        <w:numPr>
+          <w:ilvl w:val="0"/>
+          <w:numId w:val="3"/>
+        </w:numPr>
+        <w:ind w:left="2124"/>
+        <w:rPr>
+          <w:rFonts w:ascii="Times New Roman" w:hAnsi="Times New Roman" w:cs="Times New Roman"/>
+          <w:sz w:val="24"/>
+          <w:szCs w:val="24"/>
+          <w:lang w:val="es-MX"/>
+        </w:rPr>
+      </w:pPr>
+      <w:r>
+        <w:rPr>
+          <w:rFonts w:ascii="Times New Roman" w:hAnsi="Times New Roman" w:cs="Times New Roman"/>
+          <w:sz w:val="24"/>
+          <w:szCs w:val="24"/>
+          <w:lang w:val="es-MX"/>
+        </w:rPr>
+        <w:t>Team Development</w:t>
+      </w:r>
+      <w:r>
+        <w:rPr>
+          <w:rFonts w:ascii="Times New Roman" w:hAnsi="Times New Roman" w:cs="Times New Roman"/>
+          <w:sz w:val="24"/>
+          <w:szCs w:val="24"/>
+          <w:lang w:val="es-MX"/>
+        </w:rPr>
+        <w:t>.</w:t>
+      </w:r>
+    </w:p>
+    <w:p>
+      <w:pPr>
+        <w:pStyle w:val="Prrafodelista"/>
+        <w:numPr>
+          <w:ilvl w:val="0"/>
+          <w:numId w:val="3"/>
+        </w:numPr>
+        <w:ind w:left="2124"/>
+        <w:rPr>
+          <w:rFonts w:ascii="Times New Roman" w:hAnsi="Times New Roman" w:cs="Times New Roman"/>
+          <w:sz w:val="24"/>
+          <w:szCs w:val="24"/>
+          <w:lang w:val="es-MX"/>
+        </w:rPr>
+      </w:pPr>
+      <w:r>
+        <w:rPr>
+          <w:rFonts w:ascii="Times New Roman" w:hAnsi="Times New Roman" w:cs="Times New Roman"/>
+          <w:sz w:val="24"/>
+          <w:szCs w:val="24"/>
+          <w:lang w:val="es-MX"/>
+        </w:rPr>
+        <w:t>G</w:t>
+      </w:r>
+      <w:r>
+        <w:rPr>
+          <w:rFonts w:ascii="Times New Roman" w:hAnsi="Times New Roman" w:cs="Times New Roman"/>
+          <w:sz w:val="24"/>
+          <w:szCs w:val="24"/>
+          <w:lang w:val="es-MX"/>
+        </w:rPr>
+        <w:t>rupo 37-38</w:t>
+      </w:r>
+      <w:r>
+        <w:rPr>
+          <w:rFonts w:ascii="Times New Roman" w:hAnsi="Times New Roman" w:cs="Times New Roman"/>
+          <w:sz w:val="24"/>
+          <w:szCs w:val="24"/>
+          <w:lang w:val="es-MX"/>
+        </w:rPr>
+        <w:t>.</w:t>
+      </w:r>
+    </w:p>
+    <w:p>
+      <w:pPr>
+        <w:jc w:val="center"/>
+        <w:rPr>
+          <w:rFonts w:ascii="Times New Roman" w:hAnsi="Times New Roman" w:cs="Times New Roman"/>
+          <w:sz w:val="24"/>
+          <w:szCs w:val="24"/>
+          <w:lang w:val="es-MX"/>
+        </w:rPr>
+      </w:pPr>
+    </w:p>
+    <w:p>
+      <w:pPr>
+        <w:jc w:val="center"/>
+        <w:rPr>
+          <w:rFonts w:ascii="Times New Roman" w:hAnsi="Times New Roman" w:cs="Times New Roman"/>
+          <w:sz w:val="24"/>
+          <w:szCs w:val="24"/>
+          <w:lang w:val="es-MX"/>
+        </w:rPr>
+      </w:pPr>
+    </w:p>
+    <w:p>
+      <w:pPr>
+        <w:jc w:val="center"/>
+        <w:rPr>
+          <w:rFonts w:ascii="Times New Roman" w:hAnsi="Times New Roman" w:cs="Times New Roman"/>
+          <w:sz w:val="24"/>
+          <w:szCs w:val="24"/>
+          <w:lang w:val="es-MX"/>
+        </w:rPr>
+      </w:pPr>
+    </w:p>
+    <w:p>
+      <w:pPr>
+        <w:jc w:val="center"/>
+        <w:rPr>
+          <w:rFonts w:ascii="Times New Roman" w:hAnsi="Times New Roman" w:cs="Times New Roman"/>
+          <w:sz w:val="24"/>
+          <w:szCs w:val="24"/>
+          <w:lang w:val="es-MX"/>
+        </w:rPr>
+      </w:pPr>
+    </w:p>
+    <w:p>
+      <w:pPr>
         <w:rPr>
           <w:rFonts w:ascii="Times New Roman" w:hAnsi="Times New Roman" w:cs="Times New Roman"/>
           <w:b/>
@@ -795,173 +953,293 @@
           <w:szCs w:val="24"/>
           <w:lang w:val="es-MX"/>
         </w:rPr>
-        <w:t>solorzano</w:t>
-      </w:r>
-      <w:proofErr w:type="spellEnd"/>
-      <w:r>
-        <w:rPr>
-          <w:rFonts w:ascii="Times New Roman" w:hAnsi="Times New Roman" w:cs="Times New Roman"/>
-          <w:sz w:val="24"/>
-          <w:szCs w:val="24"/>
-          <w:lang w:val="es-MX"/>
-        </w:rPr>
-        <w:t xml:space="preserve">, </w:t>
-      </w:r>
+      </w:pPr>
     </w:p>
     <w:p>
       <w:pPr>
         <w:pStyle w:val="Prrafodelista"/>
         <w:numPr>
           <w:ilvl w:val="0"/>
-          <w:numId w:val="3"/>
-        </w:numPr>
-        <w:ind w:left="2124"/>
-        <w:rPr>
-          <w:rFonts w:ascii="Times New Roman" w:hAnsi="Times New Roman" w:cs="Times New Roman"/>
-          <w:sz w:val="24"/>
-          <w:szCs w:val="24"/>
-          <w:lang w:val="es-MX"/>
-        </w:rPr>
-      </w:pPr>
-      <w:r>
-        <w:rPr>
-          <w:rFonts w:ascii="Times New Roman" w:hAnsi="Times New Roman" w:cs="Times New Roman"/>
-          <w:sz w:val="24"/>
-          <w:szCs w:val="24"/>
-          <w:lang w:val="es-MX"/>
-        </w:rPr>
-        <w:t>C.C. 1144046696</w:t>
-      </w:r>
-    </w:p>
-    <w:p>
-      <w:pPr>
-        <w:pStyle w:val="Prrafodelista"/>
-        <w:numPr>
-          <w:ilvl w:val="0"/>
-          <w:numId w:val="3"/>
-        </w:numPr>
-        <w:ind w:left="2124"/>
-        <w:rPr>
-          <w:rFonts w:ascii="Times New Roman" w:hAnsi="Times New Roman" w:cs="Times New Roman"/>
-          <w:sz w:val="24"/>
-          <w:szCs w:val="24"/>
-          <w:lang w:val="es-MX"/>
-        </w:rPr>
-      </w:pPr>
-      <w:r>
-        <w:rPr>
-          <w:rFonts w:ascii="Times New Roman" w:hAnsi="Times New Roman" w:cs="Times New Roman"/>
-          <w:sz w:val="24"/>
-          <w:szCs w:val="24"/>
-          <w:lang w:val="es-MX"/>
-        </w:rPr>
-        <w:t>Team Development</w:t>
-      </w:r>
-      <w:r>
-        <w:rPr>
-          <w:rFonts w:ascii="Times New Roman" w:hAnsi="Times New Roman" w:cs="Times New Roman"/>
-          <w:sz w:val="24"/>
-          <w:szCs w:val="24"/>
-          <w:lang w:val="es-MX"/>
-        </w:rPr>
-        <w:t>.</w:t>
-      </w:r>
-    </w:p>
-    <w:p>
-      <w:pPr>
-        <w:pStyle w:val="Prrafodelista"/>
-        <w:numPr>
-          <w:ilvl w:val="0"/>
-          <w:numId w:val="3"/>
-        </w:numPr>
-        <w:ind w:left="2124"/>
-        <w:rPr>
-          <w:rFonts w:ascii="Times New Roman" w:hAnsi="Times New Roman" w:cs="Times New Roman"/>
-          <w:sz w:val="24"/>
-          <w:szCs w:val="24"/>
-          <w:lang w:val="es-MX"/>
-        </w:rPr>
-      </w:pPr>
-      <w:r>
-        <w:rPr>
-          <w:rFonts w:ascii="Times New Roman" w:hAnsi="Times New Roman" w:cs="Times New Roman"/>
-          <w:sz w:val="24"/>
-          <w:szCs w:val="24"/>
-          <w:lang w:val="es-MX"/>
-        </w:rPr>
-        <w:t>G</w:t>
-      </w:r>
-      <w:r>
-        <w:rPr>
-          <w:rFonts w:ascii="Times New Roman" w:hAnsi="Times New Roman" w:cs="Times New Roman"/>
-          <w:sz w:val="24"/>
-          <w:szCs w:val="24"/>
-          <w:lang w:val="es-MX"/>
-        </w:rPr>
-        <w:t>rupo 37-38</w:t>
-      </w:r>
-      <w:r>
-        <w:rPr>
-          <w:rFonts w:ascii="Times New Roman" w:hAnsi="Times New Roman" w:cs="Times New Roman"/>
-          <w:sz w:val="24"/>
-          <w:szCs w:val="24"/>
-          <w:lang w:val="es-MX"/>
-        </w:rPr>
-        <w:t>.</w:t>
-      </w:r>
-    </w:p>
-    <w:p>
-      <w:pPr>
-        <w:jc w:val="center"/>
-        <w:rPr>
-          <w:rFonts w:ascii="Times New Roman" w:hAnsi="Times New Roman" w:cs="Times New Roman"/>
-          <w:sz w:val="24"/>
-          <w:szCs w:val="24"/>
-          <w:lang w:val="es-MX"/>
-        </w:rPr>
-      </w:pPr>
-    </w:p>
-    <w:p>
-      <w:pPr>
-        <w:jc w:val="center"/>
-        <w:rPr>
-          <w:rFonts w:ascii="Times New Roman" w:hAnsi="Times New Roman" w:cs="Times New Roman"/>
-          <w:sz w:val="24"/>
-          <w:szCs w:val="24"/>
-          <w:lang w:val="es-MX"/>
-        </w:rPr>
-      </w:pPr>
-    </w:p>
-    <w:p>
-      <w:pPr>
-        <w:jc w:val="center"/>
-        <w:rPr>
-          <w:rFonts w:ascii="Times New Roman" w:hAnsi="Times New Roman" w:cs="Times New Roman"/>
-          <w:sz w:val="24"/>
-          <w:szCs w:val="24"/>
-          <w:lang w:val="es-MX"/>
-        </w:rPr>
-      </w:pPr>
-    </w:p>
-    <w:p>
-      <w:pPr>
-        <w:jc w:val="center"/>
-        <w:rPr>
-          <w:rFonts w:ascii="Times New Roman" w:hAnsi="Times New Roman" w:cs="Times New Roman"/>
-          <w:sz w:val="24"/>
-          <w:szCs w:val="24"/>
-          <w:lang w:val="es-MX"/>
-        </w:rPr>
-      </w:pPr>
-    </w:p>
-    <w:p>
-      <w:pPr>
+          <w:numId w:val="6"/>
+        </w:numPr>
         <w:rPr>
           <w:rFonts w:ascii="Times New Roman" w:hAnsi="Times New Roman" w:cs="Times New Roman"/>
           <w:b/>
           <w:bCs/>
           <w:sz w:val="24"/>
           <w:szCs w:val="24"/>
+          <w:u w:val="single"/>
+          <w:lang w:val="es-MX"/>
+        </w:rPr>
+      </w:pPr>
+      <w:r>
+        <w:rPr>
+          <w:rFonts w:ascii="Times New Roman" w:hAnsi="Times New Roman" w:cs="Times New Roman"/>
+          <w:b/>
+          <w:bCs/>
+          <w:sz w:val="24"/>
+          <w:szCs w:val="24"/>
+          <w:u w:val="single"/>
+          <w:lang w:val="es-MX"/>
+        </w:rPr>
+        <w:t>Preguntas del Sprint I:</w:t>
+      </w:r>
+    </w:p>
+    <w:p>
+      <w:pPr>
+        <w:rPr>
+          <w:rFonts w:ascii="Times New Roman" w:hAnsi="Times New Roman" w:cs="Times New Roman"/>
+          <w:sz w:val="24"/>
+          <w:szCs w:val="24"/>
+          <w:lang w:val="es-MX"/>
+        </w:rPr>
+      </w:pPr>
+    </w:p>
+    <w:p>
+      <w:pPr>
+        <w:pStyle w:val="Prrafodelista"/>
+        <w:numPr>
+          <w:ilvl w:val="0"/>
+          <w:numId w:val="5"/>
+        </w:numPr>
+        <w:jc w:val="both"/>
+        <w:rPr>
+          <w:rFonts w:ascii="Times New Roman" w:hAnsi="Times New Roman" w:cs="Times New Roman"/>
+          <w:sz w:val="24"/>
+          <w:szCs w:val="24"/>
+          <w:lang w:val="es-MX"/>
+        </w:rPr>
+      </w:pPr>
+      <w:r>
+        <w:rPr>
+          <w:rFonts w:ascii="Times New Roman" w:hAnsi="Times New Roman" w:cs="Times New Roman"/>
+          <w:sz w:val="24"/>
+          <w:szCs w:val="24"/>
+          <w:lang w:val="es-MX"/>
+        </w:rPr>
+        <w:t>¿Cuáles actividades del sprint se cumplieron?</w:t>
+      </w:r>
+    </w:p>
+    <w:p>
+      <w:pPr>
+        <w:pStyle w:val="Prrafodelista"/>
+        <w:numPr>
+          <w:ilvl w:val="1"/>
+          <w:numId w:val="2"/>
+        </w:numPr>
+        <w:jc w:val="both"/>
+        <w:rPr>
+          <w:rFonts w:ascii="Times New Roman" w:hAnsi="Times New Roman" w:cs="Times New Roman"/>
+          <w:sz w:val="24"/>
+          <w:szCs w:val="24"/>
+          <w:lang w:val="es-MX"/>
+        </w:rPr>
+      </w:pPr>
+      <w:r>
+        <w:rPr>
+          <w:rFonts w:ascii="Times New Roman" w:hAnsi="Times New Roman" w:cs="Times New Roman"/>
+          <w:sz w:val="24"/>
+          <w:szCs w:val="24"/>
+          <w:lang w:val="es-MX"/>
+        </w:rPr>
+        <w:t>Conformación del equipo con los 5 integrantes.</w:t>
+      </w:r>
+    </w:p>
+    <w:p>
+      <w:pPr>
+        <w:pStyle w:val="Prrafodelista"/>
+        <w:numPr>
+          <w:ilvl w:val="1"/>
+          <w:numId w:val="2"/>
+        </w:numPr>
+        <w:jc w:val="both"/>
+        <w:rPr>
+          <w:rFonts w:ascii="Times New Roman" w:hAnsi="Times New Roman" w:cs="Times New Roman"/>
+          <w:sz w:val="24"/>
+          <w:szCs w:val="24"/>
+          <w:lang w:val="es-MX"/>
+        </w:rPr>
+      </w:pPr>
+      <w:r>
+        <w:rPr>
+          <w:rFonts w:ascii="Times New Roman" w:hAnsi="Times New Roman" w:cs="Times New Roman"/>
+          <w:sz w:val="24"/>
+          <w:szCs w:val="24"/>
+          <w:lang w:val="es-MX"/>
+        </w:rPr>
+        <w:t>Creación de la organización en GitHub.</w:t>
+      </w:r>
+    </w:p>
+    <w:p>
+      <w:pPr>
+        <w:pStyle w:val="Prrafodelista"/>
+        <w:numPr>
+          <w:ilvl w:val="1"/>
+          <w:numId w:val="2"/>
+        </w:numPr>
+        <w:jc w:val="both"/>
+        <w:rPr>
+          <w:rFonts w:ascii="Times New Roman" w:hAnsi="Times New Roman" w:cs="Times New Roman"/>
+          <w:sz w:val="24"/>
+          <w:szCs w:val="24"/>
+          <w:lang w:val="es-MX"/>
+        </w:rPr>
+      </w:pPr>
+      <w:r>
+        <w:rPr>
+          <w:rFonts w:ascii="Times New Roman" w:hAnsi="Times New Roman" w:cs="Times New Roman"/>
+          <w:sz w:val="24"/>
+          <w:szCs w:val="24"/>
+          <w:lang w:val="es-MX"/>
+        </w:rPr>
+        <w:t>Creación del repositorio dentro de la organización del equipo con sus respectivos commit´s.</w:t>
+      </w:r>
+    </w:p>
+    <w:p>
+      <w:pPr>
+        <w:pStyle w:val="Prrafodelista"/>
+        <w:ind w:left="1776"/>
+        <w:jc w:val="both"/>
+        <w:rPr>
+          <w:rFonts w:ascii="Times New Roman" w:hAnsi="Times New Roman" w:cs="Times New Roman"/>
+          <w:sz w:val="24"/>
+          <w:szCs w:val="24"/>
+          <w:lang w:val="es-MX"/>
+        </w:rPr>
+      </w:pPr>
+    </w:p>
+    <w:p>
+      <w:pPr>
+        <w:pStyle w:val="Prrafodelista"/>
+        <w:numPr>
+          <w:ilvl w:val="0"/>
+          <w:numId w:val="5"/>
+        </w:numPr>
+        <w:jc w:val="both"/>
+        <w:rPr>
+          <w:rFonts w:ascii="Times New Roman" w:hAnsi="Times New Roman" w:cs="Times New Roman"/>
+          <w:sz w:val="24"/>
+          <w:szCs w:val="24"/>
+          <w:lang w:val="es-MX"/>
+        </w:rPr>
+      </w:pPr>
+      <w:r>
+        <w:rPr>
+          <w:rFonts w:ascii="Times New Roman" w:hAnsi="Times New Roman" w:cs="Times New Roman"/>
+          <w:sz w:val="24"/>
+          <w:szCs w:val="24"/>
+          <w:lang w:val="es-MX"/>
+        </w:rPr>
+        <w:t>¿Cuáles no se cumplieron?</w:t>
+      </w:r>
+    </w:p>
+    <w:p>
+      <w:pPr>
+        <w:pStyle w:val="Prrafodelista"/>
+        <w:ind w:left="1776"/>
+        <w:jc w:val="both"/>
+        <w:rPr>
+          <w:rFonts w:ascii="Times New Roman" w:hAnsi="Times New Roman" w:cs="Times New Roman"/>
+          <w:sz w:val="24"/>
+          <w:szCs w:val="24"/>
+          <w:u w:val="single"/>
+          <w:lang w:val="es-MX"/>
+        </w:rPr>
+      </w:pPr>
+    </w:p>
+    <w:p>
+      <w:pPr>
+        <w:pStyle w:val="Prrafodelista"/>
+        <w:numPr>
+          <w:ilvl w:val="0"/>
+          <w:numId w:val="5"/>
+        </w:numPr>
+        <w:jc w:val="both"/>
+        <w:rPr>
+          <w:rFonts w:ascii="Times New Roman" w:hAnsi="Times New Roman" w:cs="Times New Roman"/>
+          <w:sz w:val="24"/>
+          <w:szCs w:val="24"/>
+          <w:lang w:val="es-MX"/>
+        </w:rPr>
+      </w:pPr>
+      <w:r>
+        <w:rPr>
+          <w:rFonts w:ascii="Times New Roman" w:hAnsi="Times New Roman" w:cs="Times New Roman"/>
+          <w:sz w:val="24"/>
+          <w:szCs w:val="24"/>
+          <w:lang w:val="es-MX"/>
+        </w:rPr>
+        <w:t>¿Qué preguntas o dificultades surgieron durante el desarrollo del sprint?</w:t>
+      </w:r>
+    </w:p>
+    <w:p>
+      <w:pPr>
+        <w:pStyle w:val="Prrafodelista"/>
+        <w:numPr>
+          <w:ilvl w:val="1"/>
+          <w:numId w:val="2"/>
+        </w:numPr>
+        <w:jc w:val="both"/>
+        <w:rPr>
+          <w:rFonts w:ascii="Times New Roman" w:hAnsi="Times New Roman" w:cs="Times New Roman"/>
+          <w:sz w:val="24"/>
+          <w:szCs w:val="24"/>
+          <w:lang w:val="es-MX"/>
+        </w:rPr>
+      </w:pPr>
+      <w:r>
+        <w:rPr>
+          <w:rFonts w:ascii="Times New Roman" w:hAnsi="Times New Roman" w:cs="Times New Roman"/>
+          <w:sz w:val="24"/>
+          <w:szCs w:val="24"/>
+          <w:lang w:val="es-MX"/>
+        </w:rPr>
+        <w:t>D</w:t>
+      </w:r>
+      <w:r>
+        <w:rPr>
+          <w:rFonts w:ascii="Times New Roman" w:hAnsi="Times New Roman" w:cs="Times New Roman"/>
+          <w:sz w:val="24"/>
+          <w:szCs w:val="24"/>
+          <w:lang w:val="es-MX"/>
+        </w:rPr>
+        <w:t xml:space="preserve">isponibilidad de todos ya que tenemos un horario </w:t>
+      </w:r>
+      <w:r>
+        <w:rPr>
+          <w:rFonts w:ascii="Times New Roman" w:hAnsi="Times New Roman" w:cs="Times New Roman"/>
+          <w:sz w:val="24"/>
+          <w:szCs w:val="24"/>
+          <w:lang w:val="es-MX"/>
+        </w:rPr>
+        <w:t xml:space="preserve">diferente </w:t>
+      </w:r>
+      <w:r>
+        <w:rPr>
+          <w:rFonts w:ascii="Times New Roman" w:hAnsi="Times New Roman" w:cs="Times New Roman"/>
+          <w:sz w:val="24"/>
+          <w:szCs w:val="24"/>
+          <w:lang w:val="es-MX"/>
+        </w:rPr>
+        <w:t xml:space="preserve">y </w:t>
+      </w:r>
+      <w:r>
+        <w:rPr>
+          <w:rFonts w:ascii="Times New Roman" w:hAnsi="Times New Roman" w:cs="Times New Roman"/>
+          <w:sz w:val="24"/>
+          <w:szCs w:val="24"/>
+          <w:lang w:val="es-MX"/>
+        </w:rPr>
+        <w:t>es complicado armar reuniones entre semana</w:t>
+      </w:r>
+    </w:p>
+    <w:p>
+      <w:pPr>
+        <w:jc w:val="both"/>
+        <w:rPr>
+          <w:rFonts w:ascii="Times New Roman" w:hAnsi="Times New Roman" w:cs="Times New Roman"/>
+          <w:sz w:val="24"/>
+          <w:szCs w:val="24"/>
           <w:lang w:val="es-MX"/>
         </w:rPr>
       </w:pPr>
@@ -993,153 +1271,75 @@
           <w:u w:val="single"/>
           <w:lang w:val="es-MX"/>
         </w:rPr>
-        <w:t>Preguntas del Sprint I:</w:t>
-      </w:r>
-    </w:p>
-    <w:p>
-      <w:pPr>
-        <w:rPr>
-          <w:rFonts w:ascii="Times New Roman" w:hAnsi="Times New Roman" w:cs="Times New Roman"/>
-          <w:sz w:val="24"/>
-          <w:szCs w:val="24"/>
-          <w:lang w:val="es-MX"/>
-        </w:rPr>
-      </w:pPr>
+        <w:t>Evidencia del Sprint I:</w:t>
+      </w:r>
     </w:p>
     <w:p>
       <w:pPr>
         <w:pStyle w:val="Prrafodelista"/>
         <w:numPr>
           <w:ilvl w:val="0"/>
-          <w:numId w:val="5"/>
+          <w:numId w:val="7"/>
         </w:numPr>
         <w:jc w:val="both"/>
         <w:rPr>
           <w:rFonts w:ascii="Times New Roman" w:hAnsi="Times New Roman" w:cs="Times New Roman"/>
           <w:sz w:val="24"/>
           <w:szCs w:val="24"/>
-          <w:lang w:val="es-MX"/>
-        </w:rPr>
-      </w:pPr>
-      <w:r>
-        <w:rPr>
-          <w:rFonts w:ascii="Times New Roman" w:hAnsi="Times New Roman" w:cs="Times New Roman"/>
-          <w:sz w:val="24"/>
-          <w:szCs w:val="24"/>
-          <w:lang w:val="es-MX"/>
-        </w:rPr>
-        <w:t>¿Cuáles actividades del sprint se cumplieron?</w:t>
-      </w:r>
-    </w:p>
-    <w:p>
-      <w:pPr>
-        <w:pStyle w:val="Prrafodelista"/>
-        <w:numPr>
-          <w:ilvl w:val="0"/>
-          <w:numId w:val="5"/>
-        </w:numPr>
+          <w:u w:val="single"/>
+          <w:lang w:val="es-MX"/>
+        </w:rPr>
+      </w:pPr>
+      <w:r>
+        <w:rPr>
+          <w:rFonts w:ascii="Times New Roman" w:hAnsi="Times New Roman" w:cs="Times New Roman"/>
+          <w:sz w:val="24"/>
+          <w:szCs w:val="24"/>
+          <w:lang w:val="es-MX"/>
+        </w:rPr>
+        <w:t xml:space="preserve">Link organización del equipo </w:t>
+      </w:r>
+      <w:proofErr w:type="gramStart"/>
+      <w:r>
+        <w:rPr>
+          <w:rFonts w:ascii="Times New Roman" w:hAnsi="Times New Roman" w:cs="Times New Roman"/>
+          <w:sz w:val="24"/>
+          <w:szCs w:val="24"/>
+          <w:lang w:val="es-MX"/>
+        </w:rPr>
+        <w:t>Zulú</w:t>
+      </w:r>
+      <w:proofErr w:type="gramEnd"/>
+      <w:r>
+        <w:rPr>
+          <w:rFonts w:ascii="Times New Roman" w:hAnsi="Times New Roman" w:cs="Times New Roman"/>
+          <w:sz w:val="24"/>
+          <w:szCs w:val="24"/>
+          <w:lang w:val="es-MX"/>
+        </w:rPr>
+        <w:t xml:space="preserve">: </w:t>
+      </w:r>
+      <w:hyperlink r:id="rId5" w:history="1">
+        <w:r>
+          <w:rPr>
+            <w:rStyle w:val="Hipervnculo"/>
+            <w:rFonts w:ascii="Times New Roman" w:hAnsi="Times New Roman" w:cs="Times New Roman"/>
+            <w:sz w:val="24"/>
+            <w:szCs w:val="24"/>
+            <w:lang w:val="es-MX"/>
+          </w:rPr>
+          <w:t>https://github.com/MTZuluDevTeam/zulu</w:t>
+        </w:r>
+      </w:hyperlink>
+    </w:p>
+    <w:p>
+      <w:pPr>
         <w:jc w:val="both"/>
         <w:rPr>
           <w:rFonts w:ascii="Times New Roman" w:hAnsi="Times New Roman" w:cs="Times New Roman"/>
           <w:sz w:val="24"/>
           <w:szCs w:val="24"/>
-          <w:lang w:val="es-MX"/>
-        </w:rPr>
-      </w:pPr>
-      <w:r>
-        <w:rPr>
-          <w:rFonts w:ascii="Times New Roman" w:hAnsi="Times New Roman" w:cs="Times New Roman"/>
-          <w:sz w:val="24"/>
-          <w:szCs w:val="24"/>
-          <w:lang w:val="es-MX"/>
-        </w:rPr>
-        <w:t>¿Cuáles no se cumplieron?</w:t>
-      </w:r>
-    </w:p>
-    <w:p>
-      <w:pPr>
-        <w:pStyle w:val="Prrafodelista"/>
-        <w:numPr>
-          <w:ilvl w:val="0"/>
-          <w:numId w:val="5"/>
-        </w:numPr>
-        <w:jc w:val="both"/>
-        <w:rPr>
-          <w:rFonts w:ascii="Times New Roman" w:hAnsi="Times New Roman" w:cs="Times New Roman"/>
-          <w:sz w:val="24"/>
-          <w:szCs w:val="24"/>
-          <w:lang w:val="es-MX"/>
-        </w:rPr>
-      </w:pPr>
-      <w:r>
-        <w:rPr>
-          <w:rFonts w:ascii="Times New Roman" w:hAnsi="Times New Roman" w:cs="Times New Roman"/>
-          <w:sz w:val="24"/>
-          <w:szCs w:val="24"/>
-          <w:lang w:val="es-MX"/>
-        </w:rPr>
-        <w:t>¿Qué preguntas o dificultades surgieron durante el desarrollo del sprint?</w:t>
-      </w:r>
-    </w:p>
-    <w:p>
-      <w:pPr>
-        <w:jc w:val="both"/>
-        <w:rPr>
-          <w:rFonts w:ascii="Times New Roman" w:hAnsi="Times New Roman" w:cs="Times New Roman"/>
-          <w:sz w:val="24"/>
-          <w:szCs w:val="24"/>
-          <w:lang w:val="es-MX"/>
-        </w:rPr>
-      </w:pPr>
-    </w:p>
-    <w:p>
-      <w:pPr>
-        <w:pStyle w:val="Prrafodelista"/>
-        <w:numPr>
-          <w:ilvl w:val="0"/>
-          <w:numId w:val="6"/>
-        </w:numPr>
-        <w:rPr>
-          <w:rFonts w:ascii="Times New Roman" w:hAnsi="Times New Roman" w:cs="Times New Roman"/>
-          <w:b/>
-          <w:bCs/>
-          <w:sz w:val="24"/>
-          <w:szCs w:val="24"/>
           <w:u w:val="single"/>
-          <w:lang w:val="es-MX"/>
-        </w:rPr>
-      </w:pPr>
-      <w:r>
-        <w:rPr>
-          <w:rFonts w:ascii="Times New Roman" w:hAnsi="Times New Roman" w:cs="Times New Roman"/>
-          <w:b/>
-          <w:bCs/>
-          <w:sz w:val="24"/>
-          <w:szCs w:val="24"/>
-          <w:u w:val="single"/>
-          <w:lang w:val="es-MX"/>
-        </w:rPr>
-        <w:t>Evidencia del Sprint I:</w:t>
-      </w:r>
-    </w:p>
-    <w:p>
-      <w:pPr>
-        <w:jc w:val="both"/>
-        <w:rPr>
-          <w:rFonts w:ascii="Times New Roman" w:hAnsi="Times New Roman" w:cs="Times New Roman"/>
-          <w:sz w:val="24"/>
-          <w:szCs w:val="24"/>
-          <w:lang w:val="es-MX"/>
-        </w:rPr>
-      </w:pPr>
-    </w:p>
-    <w:p>
-      <w:pPr>
-        <w:jc w:val="both"/>
-        <w:rPr>
-          <w:rFonts w:ascii="Times New Roman" w:hAnsi="Times New Roman" w:cs="Times New Roman"/>
-          <w:sz w:val="24"/>
-          <w:szCs w:val="24"/>
           <w:lang w:val="es-MX"/>
         </w:rPr>
       </w:pPr>
@@ -1335,7 +1535,7 @@
   <w:abstractNum w:abstractNumId="2" w15:restartNumberingAfterBreak="0">
     <w:nsid w:val="1C0E01A7"/>
     <w:multiLevelType w:val="hybridMultilevel"/>
-    <w:tmpl w:val="0FE2CCDC"/>
+    <w:tmpl w:val="A1A0F9C2"/>
     <w:lvl w:ilvl="0" w:tplc="240A0001">
       <w:start w:val="1"/>
       <w:numFmt w:val="bullet"/>
@@ -1348,19 +1548,19 @@
         <w:rFonts w:ascii="Symbol" w:hAnsi="Symbol" w:hint="default"/>
       </w:rPr>
     </w:lvl>
-    <w:lvl w:ilvl="1" w:tplc="240A0003" w:tentative="1">
+    <w:lvl w:ilvl="1" w:tplc="240A000B">
       <w:start w:val="1"/>
       <w:numFmt w:val="bullet"/>
-      <w:lvlText w:val="o"/>
-      <w:lvlJc w:val="left"/>
-      <w:pPr>
-        <w:ind w:left="1440" w:hanging="360"/>
-      </w:pPr>
-      <w:rPr>
-        <w:rFonts w:ascii="Courier New" w:hAnsi="Courier New" w:cs="Courier New" w:hint="default"/>
-      </w:rPr>
-    </w:lvl>
-    <w:lvl w:ilvl="2" w:tplc="240A0005" w:tentative="1">
+      <w:lvlText w:val=""/>
+      <w:lvlJc w:val="left"/>
+      <w:pPr>
+        <w:ind w:left="1776" w:hanging="360"/>
+      </w:pPr>
+      <w:rPr>
+        <w:rFonts w:ascii="Wingdings" w:hAnsi="Wingdings" w:hint="default"/>
+      </w:rPr>
+    </w:lvl>
+    <w:lvl w:ilvl="2" w:tplc="240A0005">
       <w:start w:val="1"/>
       <w:numFmt w:val="bullet"/>
       <w:lvlText w:val=""/>
@@ -1672,6 +1872,97 @@
     </w:lvl>
   </w:abstractNum>
   <w:abstractNum w:abstractNumId="5" w15:restartNumberingAfterBreak="0">
+    <w:nsid w:val="58404D9F"/>
+    <w:multiLevelType w:val="hybridMultilevel"/>
+    <w:tmpl w:val="7B1686AC"/>
+    <w:lvl w:ilvl="0" w:tplc="D632EB66">
+      <w:start w:val="1"/>
+      <w:numFmt w:val="decimal"/>
+      <w:lvlText w:val="%1)"/>
+      <w:lvlJc w:val="left"/>
+      <w:pPr>
+        <w:ind w:left="1080" w:hanging="360"/>
+      </w:pPr>
+      <w:rPr>
+        <w:rFonts w:hint="default"/>
+        <w:b/>
+        <w:bCs/>
+      </w:rPr>
+    </w:lvl>
+    <w:lvl w:ilvl="1" w:tplc="240A0019" w:tentative="1">
+      <w:start w:val="1"/>
+      <w:numFmt w:val="lowerLetter"/>
+      <w:lvlText w:val="%2."/>
+      <w:lvlJc w:val="left"/>
+      <w:pPr>
+        <w:ind w:left="1800" w:hanging="360"/>
+      </w:pPr>
+    </w:lvl>
+    <w:lvl w:ilvl="2" w:tplc="240A001B" w:tentative="1">
+      <w:start w:val="1"/>
+      <w:numFmt w:val="lowerRoman"/>
+      <w:lvlText w:val="%3."/>
+      <w:lvlJc w:val="right"/>
+      <w:pPr>
+        <w:ind w:left="2520" w:hanging="180"/>
+      </w:pPr>
+    </w:lvl>
+    <w:lvl w:ilvl="3" w:tplc="240A000F" w:tentative="1">
+      <w:start w:val="1"/>
+      <w:numFmt w:val="decimal"/>
+      <w:lvlText w:val="%4."/>
+      <w:lvlJc w:val="left"/>
+      <w:pPr>
+        <w:ind w:left="3240" w:hanging="360"/>
+      </w:pPr>
+    </w:lvl>
+    <w:lvl w:ilvl="4" w:tplc="240A0019" w:tentative="1">
+      <w:start w:val="1"/>
+      <w:numFmt w:val="lowerLetter"/>
+      <w:lvlText w:val="%5."/>
+      <w:lvlJc w:val="left"/>
+      <w:pPr>
+        <w:ind w:left="3960" w:hanging="360"/>
+      </w:pPr>
+    </w:lvl>
+    <w:lvl w:ilvl="5" w:tplc="240A001B" w:tentative="1">
+      <w:start w:val="1"/>
+      <w:numFmt w:val="lowerRoman"/>
+      <w:lvlText w:val="%6."/>
+      <w:lvlJc w:val="right"/>
+      <w:pPr>
+        <w:ind w:left="4680" w:hanging="180"/>
+      </w:pPr>
+    </w:lvl>
+    <w:lvl w:ilvl="6" w:tplc="240A000F" w:tentative="1">
+      <w:start w:val="1"/>
+      <w:numFmt w:val="decimal"/>
+      <w:lvlText w:val="%7."/>
+      <w:lvlJc w:val="left"/>
+      <w:pPr>
+        <w:ind w:left="5400" w:hanging="360"/>
+      </w:pPr>
+    </w:lvl>
+    <w:lvl w:ilvl="7" w:tplc="240A0019" w:tentative="1">
+      <w:start w:val="1"/>
+      <w:numFmt w:val="lowerLetter"/>
+      <w:lvlText w:val="%8."/>
+      <w:lvlJc w:val="left"/>
+      <w:pPr>
+        <w:ind w:left="6120" w:hanging="360"/>
+      </w:pPr>
+    </w:lvl>
+    <w:lvl w:ilvl="8" w:tplc="240A001B" w:tentative="1">
+      <w:start w:val="1"/>
+      <w:numFmt w:val="lowerRoman"/>
+      <w:lvlText w:val="%9."/>
+      <w:lvlJc w:val="right"/>
+      <w:pPr>
+        <w:ind w:left="6840" w:hanging="180"/>
+      </w:pPr>
+    </w:lvl>
+  </w:abstractNum>
+  <w:abstractNum w:abstractNumId="6" w15:restartNumberingAfterBreak="0">
     <w:nsid w:val="6A2F6091"/>
     <w:multiLevelType w:val="hybridMultilevel"/>
     <w:tmpl w:val="35F42908"/>
@@ -1774,10 +2065,13 @@
     <w:abstractNumId w:val="0"/>
   </w:num>
   <w:num w:numId="5" w16cid:durableId="1881479122">
-    <w:abstractNumId w:val="5"/>
+    <w:abstractNumId w:val="6"/>
   </w:num>
   <w:num w:numId="6" w16cid:durableId="1786922625">
     <w:abstractNumId w:val="1"/>
+  </w:num>
+  <w:num w:numId="7" w16cid:durableId="1163662632">
+    <w:abstractNumId w:val="5"/>
   </w:num>
 </w:numbering>
 </file>
@@ -2219,6 +2513,29 @@
       <w:contextualSpacing/>
     </w:pPr>
   </w:style>
+  <w:style w:type="character" w:styleId="Hipervnculo">
+    <w:name w:val="Hyperlink"/>
+    <w:basedOn w:val="Fuentedeprrafopredeter"/>
+    <w:uiPriority w:val="99"/>
+    <w:unhideWhenUsed/>
+    <w:rsid w:val="00A7133B"/>
+    <w:rPr>
+      <w:color w:val="0563C1" w:themeColor="hyperlink"/>
+      <w:u w:val="single"/>
+    </w:rPr>
+  </w:style>
+  <w:style w:type="character" w:styleId="Mencinsinresolver">
+    <w:name w:val="Unresolved Mention"/>
+    <w:basedOn w:val="Fuentedeprrafopredeter"/>
+    <w:uiPriority w:val="99"/>
+    <w:semiHidden/>
+    <w:unhideWhenUsed/>
+    <w:rsid w:val="00A7133B"/>
+    <w:rPr>
+      <w:color w:val="605E5C"/>
+      <w:shd w:val="clear" w:color="auto" w:fill="E1DFDD"/>
+    </w:rPr>
+  </w:style>
 </w:styles>
 </file>
 

</xml_diff>